<commit_message>
Fully fixed alerts and added functionality for alerts to be expanded using hyperlink queries
I also added nav bars to settings and concatenated mapview into alerts.html, which is the new index
</commit_message>
<xml_diff>
--- a/Design Documents/Website design documentation.docx
+++ b/Design Documents/Website design documentation.docx
@@ -20,7 +20,15 @@
         <w:t xml:space="preserve">I started </w:t>
       </w:r>
       <w:r>
-        <w:t>the front end codebase</w:t>
+        <w:t xml:space="preserve">the </w:t>
+      </w:r>
+      <w:proofErr w:type="gramStart"/>
+      <w:r>
+        <w:t>front end</w:t>
+      </w:r>
+      <w:proofErr w:type="gramEnd"/>
+      <w:r>
+        <w:t xml:space="preserve"> codebase</w:t>
       </w:r>
       <w:r>
         <w:t xml:space="preserve"> by creating the navigation bar </w:t>
@@ -38,6 +46,9 @@
         <w:br/>
       </w:r>
       <w:r>
+        <w:rPr>
+          <w:noProof/>
+        </w:rPr>
         <w:drawing>
           <wp:inline distT="0" distB="0" distL="0" distR="0" wp14:anchorId="041A6C41" wp14:editId="5B04B5E2">
             <wp:extent cx="5731510" cy="1849755"/>
@@ -78,6 +89,9 @@
         <w:br/>
       </w:r>
       <w:r>
+        <w:rPr>
+          <w:noProof/>
+        </w:rPr>
         <w:drawing>
           <wp:inline distT="0" distB="0" distL="0" distR="0" wp14:anchorId="7AB56042" wp14:editId="21EA0A2A">
             <wp:extent cx="3817620" cy="3417437"/>
@@ -142,6 +156,104 @@
         <w:t xml:space="preserve"> </w:t>
       </w:r>
     </w:p>
+    <w:p/>
+    <w:p>
+      <w:r>
+        <w:t xml:space="preserve">A prompt I used with </w:t>
+      </w:r>
+      <w:r>
+        <w:t>an LLM to research a specific topic:</w:t>
+      </w:r>
+      <w:r>
+        <w:br/>
+      </w:r>
+      <w:r>
+        <w:t>can you give me a breakdown of interacting with hyperlink query strings and how I can use them to load a page with two different blocks of html depending on if a query is valid or not</w:t>
+      </w:r>
+    </w:p>
+    <w:p>
+      <w:r>
+        <w:t xml:space="preserve">for example, I am using (&lt;a </w:t>
+      </w:r>
+      <w:proofErr w:type="spellStart"/>
+      <w:r>
+        <w:t>href</w:t>
+      </w:r>
+      <w:proofErr w:type="spellEnd"/>
+      <w:r>
+        <w:t>="</w:t>
+      </w:r>
+      <w:proofErr w:type="spellStart"/>
+      <w:r>
+        <w:t>alert.html?id</w:t>
+      </w:r>
+      <w:proofErr w:type="spellEnd"/>
+      <w:r>
+        <w:t>=${alert.id}" &gt;) in my code. Do not produce any code blocks for me, I only want a breakdown of principles that I may find useful to achieve my goal.</w:t>
+      </w:r>
+    </w:p>
+    <w:p>
+      <w:r>
+        <w:drawing>
+          <wp:inline distT="0" distB="0" distL="0" distR="0" wp14:anchorId="12253D17" wp14:editId="38A57304">
+            <wp:extent cx="5731510" cy="4838700"/>
+            <wp:effectExtent l="0" t="0" r="2540" b="0"/>
+            <wp:docPr id="1895090678" name="Picture 1" descr="A screenshot of a computer&#10;&#10;AI-generated content may be incorrect."/>
+            <wp:cNvGraphicFramePr>
+              <a:graphicFrameLocks xmlns:a="http://schemas.openxmlformats.org/drawingml/2006/main" noChangeAspect="1"/>
+            </wp:cNvGraphicFramePr>
+            <a:graphic xmlns:a="http://schemas.openxmlformats.org/drawingml/2006/main">
+              <a:graphicData uri="http://schemas.openxmlformats.org/drawingml/2006/picture">
+                <pic:pic xmlns:pic="http://schemas.openxmlformats.org/drawingml/2006/picture">
+                  <pic:nvPicPr>
+                    <pic:cNvPr id="1895090678" name="Picture 1" descr="A screenshot of a computer&#10;&#10;AI-generated content may be incorrect."/>
+                    <pic:cNvPicPr/>
+                  </pic:nvPicPr>
+                  <pic:blipFill>
+                    <a:blip r:embed="rId7"/>
+                    <a:stretch>
+                      <a:fillRect/>
+                    </a:stretch>
+                  </pic:blipFill>
+                  <pic:spPr>
+                    <a:xfrm>
+                      <a:off x="0" y="0"/>
+                      <a:ext cx="5731510" cy="4838700"/>
+                    </a:xfrm>
+                    <a:prstGeom prst="rect">
+                      <a:avLst/>
+                    </a:prstGeom>
+                  </pic:spPr>
+                </pic:pic>
+              </a:graphicData>
+            </a:graphic>
+          </wp:inline>
+        </w:drawing>
+      </w:r>
+    </w:p>
+    <w:p>
+      <w:hyperlink r:id="rId8" w:history="1">
+        <w:r>
+          <w:rPr>
+            <w:rStyle w:val="Hyperlink"/>
+          </w:rPr>
+          <w:t>https://chatgpt.com/share/694048da-a810-800a-a7b7-747</w:t>
+        </w:r>
+        <w:r>
+          <w:rPr>
+            <w:rStyle w:val="Hyperlink"/>
+          </w:rPr>
+          <w:t>7</w:t>
+        </w:r>
+        <w:r>
+          <w:rPr>
+            <w:rStyle w:val="Hyperlink"/>
+          </w:rPr>
+          <w:t>2518a776</w:t>
+        </w:r>
+      </w:hyperlink>
+    </w:p>
+    <w:p/>
     <w:sectPr>
       <w:pgSz w:w="11906" w:h="16838"/>
       <w:pgMar w:top="1440" w:right="1440" w:bottom="1440" w:left="1440" w:header="708" w:footer="708" w:gutter="0"/>
@@ -755,7 +867,6 @@
   <w:style w:type="character" w:default="1" w:styleId="DefaultParagraphFont">
     <w:name w:val="Default Paragraph Font"/>
     <w:uiPriority w:val="1"/>
-    <w:semiHidden/>
     <w:unhideWhenUsed/>
   </w:style>
   <w:style w:type="table" w:default="1" w:styleId="TableNormal">
@@ -1090,6 +1201,29 @@
     <w:rPr>
       <w:color w:val="605E5C"/>
       <w:shd w:val="clear" w:color="auto" w:fill="E1DFDD"/>
+    </w:rPr>
+  </w:style>
+  <w:style w:type="paragraph" w:styleId="NormalWeb">
+    <w:name w:val="Normal (Web)"/>
+    <w:basedOn w:val="Normal"/>
+    <w:uiPriority w:val="99"/>
+    <w:semiHidden/>
+    <w:unhideWhenUsed/>
+    <w:rsid w:val="003040F8"/>
+    <w:rPr>
+      <w:rFonts w:ascii="Times New Roman" w:hAnsi="Times New Roman" w:cs="Times New Roman"/>
+    </w:rPr>
+  </w:style>
+  <w:style w:type="character" w:styleId="FollowedHyperlink">
+    <w:name w:val="FollowedHyperlink"/>
+    <w:basedOn w:val="DefaultParagraphFont"/>
+    <w:uiPriority w:val="99"/>
+    <w:semiHidden/>
+    <w:unhideWhenUsed/>
+    <w:rsid w:val="00E3403C"/>
+    <w:rPr>
+      <w:color w:val="96607D" w:themeColor="followedHyperlink"/>
+      <w:u w:val="single"/>
     </w:rPr>
   </w:style>
 </w:styles>

</xml_diff>